<commit_message>
User Manual Added and System version control updated
</commit_message>
<xml_diff>
--- a/Reports/Final Documentation.docx
+++ b/Reports/Final Documentation.docx
@@ -136,7 +136,7 @@
           <w:sz w:val="36"/>
           <w:szCs w:val="28"/>
         </w:rPr>
-        <w:t>Final System Delivery and Evaluation</w:t>
+        <w:t>Project Documentation</w:t>
       </w:r>
     </w:p>
     <w:p>
@@ -444,21 +444,12 @@
         </w:rPr>
         <w:tab/>
       </w:r>
-      <w:proofErr w:type="spellStart"/>
-      <w:r>
-        <w:rPr>
-          <w:rFonts w:ascii="Arial" w:hAnsi="Arial" w:cs="Arial"/>
-          <w:szCs w:val="24"/>
-        </w:rPr>
-        <w:t>Dr.</w:t>
-      </w:r>
-      <w:proofErr w:type="spellEnd"/>
-      <w:r>
-        <w:rPr>
-          <w:rFonts w:ascii="Arial" w:hAnsi="Arial" w:cs="Arial"/>
-          <w:szCs w:val="24"/>
-        </w:rPr>
-        <w:t xml:space="preserve"> Alex Wenjie Ye</w:t>
+      <w:r>
+        <w:rPr>
+          <w:rFonts w:ascii="Arial" w:hAnsi="Arial" w:cs="Arial"/>
+          <w:szCs w:val="24"/>
+        </w:rPr>
+        <w:t>Dr. Alex Wenjie Ye</w:t>
       </w:r>
       <w:r>
         <w:rPr>
@@ -8060,23 +8051,7 @@
           <w:rFonts w:ascii="Arial" w:hAnsi="Arial" w:cs="Arial"/>
           <w:lang w:val="en-AU"/>
         </w:rPr>
-        <w:t xml:space="preserve">A wide variety of programming languages are available for use in the creation of web applications. I have decided to use Python as my programming language for the project development. It is simple to read and write using simple programming syntax. Python programming was created in 1991 by Guido Van Rossum at the National Research Institute. Since its inception, this programming language has grown in popularity among developers on a daily basis. One of my other </w:t>
-      </w:r>
-      <w:proofErr w:type="spellStart"/>
-      <w:r>
-        <w:rPr>
-          <w:rFonts w:ascii="Arial" w:hAnsi="Arial" w:cs="Arial"/>
-          <w:lang w:val="en-AU"/>
-        </w:rPr>
-        <w:t>favorite</w:t>
-      </w:r>
-      <w:proofErr w:type="spellEnd"/>
-      <w:r>
-        <w:rPr>
-          <w:rFonts w:ascii="Arial" w:hAnsi="Arial" w:cs="Arial"/>
-          <w:lang w:val="en-AU"/>
-        </w:rPr>
-        <w:t xml:space="preserve"> things about Python for my project is how many web application development frameworks it offers, such Django, Flask, and others. Python programming is particularly well-known for its ability to support artificial intelligence and machine learning, making it suitable for projects involving AI like chatbots. Since I created the chatbot with the RASA framework, it has</w:t>
+        <w:t>A wide variety of programming languages are available for use in the creation of web applications. I have decided to use Python as my programming language for the project development. It is simple to read and write using simple programming syntax. Python programming was created in 1991 by Guido Van Rossum at the National Research Institute. Since its inception, this programming language has grown in popularity among developers on a daily basis. One of my other favorite things about Python for my project is how many web application development frameworks it offers, such Django, Flask, and others. Python programming is particularly well-known for its ability to support artificial intelligence and machine learning, making it suitable for projects involving AI like chatbots. Since I created the chatbot with the RASA framework, it has</w:t>
       </w:r>
       <w:r>
         <w:rPr>
@@ -8501,7 +8476,6 @@
           <w:lang w:val="en-US"/>
         </w:rPr>
       </w:pPr>
-      <w:proofErr w:type="spellStart"/>
       <w:r>
         <w:rPr>
           <w:rFonts w:ascii="Arial" w:hAnsi="Arial" w:cs="Arial"/>
@@ -8511,7 +8485,6 @@
         </w:rPr>
         <w:t>SQlite</w:t>
       </w:r>
-      <w:proofErr w:type="spellEnd"/>
     </w:p>
     <w:p>
       <w:pPr>
@@ -8526,23 +8499,7 @@
           <w:rFonts w:ascii="Arial" w:hAnsi="Arial" w:cs="Arial"/>
           <w:lang w:val="en-AU"/>
         </w:rPr>
-        <w:t xml:space="preserve">An excellent, free, and visual tool for building, developing, and modifying SQLite database files is called DB Browser for SQLite (DB4S). Data manipulation and maintenance are made simple by Django's inclusion of </w:t>
-      </w:r>
-      <w:proofErr w:type="spellStart"/>
-      <w:r>
-        <w:rPr>
-          <w:rFonts w:ascii="Arial" w:hAnsi="Arial" w:cs="Arial"/>
-          <w:lang w:val="en-AU"/>
-        </w:rPr>
-        <w:t>SQlite</w:t>
-      </w:r>
-      <w:proofErr w:type="spellEnd"/>
-      <w:r>
-        <w:rPr>
-          <w:rFonts w:ascii="Arial" w:hAnsi="Arial" w:cs="Arial"/>
-          <w:lang w:val="en-AU"/>
-        </w:rPr>
-        <w:t xml:space="preserve"> as an integrated database.</w:t>
+        <w:t>An excellent, free, and visual tool for building, developing, and modifying SQLite database files is called DB Browser for SQLite (DB4S). Data manipulation and maintenance are made simple by Django's inclusion of SQlite as an integrated database.</w:t>
       </w:r>
     </w:p>
     <w:p>
@@ -8769,55 +8726,7 @@
           <w:rFonts w:ascii="Arial" w:hAnsi="Arial" w:cs="Arial"/>
           <w:szCs w:val="24"/>
         </w:rPr>
-        <w:t>A research paper published in the “Journal of automation and control Engineering” in 2015, in the paper researchers have introduced a “</w:t>
-      </w:r>
-      <w:proofErr w:type="spellStart"/>
-      <w:r>
-        <w:rPr>
-          <w:rFonts w:ascii="Arial" w:hAnsi="Arial" w:cs="Arial"/>
-          <w:szCs w:val="24"/>
-        </w:rPr>
-        <w:t>Pharmabot</w:t>
-      </w:r>
-      <w:proofErr w:type="spellEnd"/>
-      <w:r>
-        <w:rPr>
-          <w:rFonts w:ascii="Arial" w:hAnsi="Arial" w:cs="Arial"/>
-          <w:szCs w:val="24"/>
-        </w:rPr>
-        <w:t xml:space="preserve">, A </w:t>
-      </w:r>
-      <w:proofErr w:type="spellStart"/>
-      <w:r>
-        <w:rPr>
-          <w:rFonts w:ascii="Arial" w:hAnsi="Arial" w:cs="Arial"/>
-          <w:szCs w:val="24"/>
-        </w:rPr>
-        <w:t>Pediatric</w:t>
-      </w:r>
-      <w:proofErr w:type="spellEnd"/>
-      <w:r>
-        <w:rPr>
-          <w:rFonts w:ascii="Arial" w:hAnsi="Arial" w:cs="Arial"/>
-          <w:szCs w:val="24"/>
-        </w:rPr>
-        <w:t xml:space="preserve"> Generic Consultant chatbot” which suggest and give queries regarding generic medicines for children. In this proposed system series of conversation from user will be </w:t>
-      </w:r>
-      <w:proofErr w:type="spellStart"/>
-      <w:r>
-        <w:rPr>
-          <w:rFonts w:ascii="Arial" w:hAnsi="Arial" w:cs="Arial"/>
-          <w:szCs w:val="24"/>
-        </w:rPr>
-        <w:t>analyzed</w:t>
-      </w:r>
-      <w:proofErr w:type="spellEnd"/>
-      <w:r>
-        <w:rPr>
-          <w:rFonts w:ascii="Arial" w:hAnsi="Arial" w:cs="Arial"/>
-          <w:szCs w:val="24"/>
-        </w:rPr>
-        <w:t xml:space="preserve"> using Left-Right Parsing (Bottom-Up and Left-Right approach) Algorithm after then chatbot will prescribe medicine or other information based on symptoms provided through chatbot interface. </w:t>
+        <w:t xml:space="preserve">A research paper published in the “Journal of automation and control Engineering” in 2015, in the paper researchers have introduced a “Pharmabot, A Pediatric Generic Consultant chatbot” which suggest and give queries regarding generic medicines for children. In this proposed system series of conversation from user will be analyzed using Left-Right Parsing (Bottom-Up and Left-Right approach) Algorithm after then chatbot will prescribe medicine or other information based on symptoms provided through chatbot interface. </w:t>
       </w:r>
       <w:sdt>
         <w:sdtPr>
@@ -8927,23 +8836,7 @@
           <w:rFonts w:ascii="Arial" w:hAnsi="Arial" w:cs="Arial"/>
           <w:szCs w:val="24"/>
         </w:rPr>
-        <w:t xml:space="preserve">Similarly, the research paper published on “International Journal of Advanced Computer Science and Applications (IJACSA)” by the researchers Sameera A. Abdul-Kader and </w:t>
-      </w:r>
-      <w:proofErr w:type="spellStart"/>
-      <w:r>
-        <w:rPr>
-          <w:rFonts w:ascii="Arial" w:hAnsi="Arial" w:cs="Arial"/>
-          <w:szCs w:val="24"/>
-        </w:rPr>
-        <w:t>Dr.</w:t>
-      </w:r>
-      <w:proofErr w:type="spellEnd"/>
-      <w:r>
-        <w:rPr>
-          <w:rFonts w:ascii="Arial" w:hAnsi="Arial" w:cs="Arial"/>
-          <w:szCs w:val="24"/>
-        </w:rPr>
-        <w:t xml:space="preserve"> John Woods have introduced techniques such as AIML, Parsing, pattern matching, SQL and relational database which are used in the development of chatbot system. Natural language understanding toolkit (NLTK) is used to train chatbot for the understanding of human language to the machine. In this paper researchers have introduced AIML technique to develop chatbot system which is the derivative of XML. The purpose of the </w:t>
+        <w:t xml:space="preserve">Similarly, the research paper published on “International Journal of Advanced Computer Science and Applications (IJACSA)” by the researchers Sameera A. Abdul-Kader and Dr. John Woods have introduced techniques such as AIML, Parsing, pattern matching, SQL and relational database which are used in the development of chatbot system. Natural language understanding toolkit (NLTK) is used to train chatbot for the understanding of human language to the machine. In this paper researchers have introduced AIML technique to develop chatbot system which is the derivative of XML. The purpose of the </w:t>
       </w:r>
       <w:r>
         <w:rPr>
@@ -9197,23 +9090,7 @@
           <w:rFonts w:ascii="Arial" w:hAnsi="Arial" w:cs="Arial"/>
           <w:szCs w:val="24"/>
         </w:rPr>
-        <w:t xml:space="preserve">A research paper published on 3rd International Conference on Emerging Technologies in Computer Engineering: Machine Learning and Internet of Things (ICETCE) has introduced a conversation </w:t>
-      </w:r>
-      <w:proofErr w:type="spellStart"/>
-      <w:r>
-        <w:rPr>
-          <w:rFonts w:ascii="Arial" w:hAnsi="Arial" w:cs="Arial"/>
-          <w:szCs w:val="24"/>
-        </w:rPr>
-        <w:t>modeling</w:t>
-      </w:r>
-      <w:proofErr w:type="spellEnd"/>
-      <w:r>
-        <w:rPr>
-          <w:rFonts w:ascii="Arial" w:hAnsi="Arial" w:cs="Arial"/>
-          <w:szCs w:val="24"/>
-        </w:rPr>
-        <w:t xml:space="preserve"> agent using Recurrent Neural Network </w:t>
+        <w:t xml:space="preserve">A research paper published on 3rd International Conference on Emerging Technologies in Computer Engineering: Machine Learning and Internet of Things (ICETCE) has introduced a conversation modeling agent using Recurrent Neural Network </w:t>
       </w:r>
       <w:r>
         <w:rPr>
@@ -9685,23 +9562,7 @@
           <w:rFonts w:ascii="Arial" w:hAnsi="Arial" w:cs="Arial"/>
           <w:szCs w:val="24"/>
         </w:rPr>
-        <w:t xml:space="preserve">A paper published in “Proceeding of the Fifth International Conference on Communication and Electronics System” in 2020 has proposed a “Health Care Counselling via voice bot using Multinomial Naïve Bayes Algorithm”. In this proposed System the voice based chatbot system is used to address the problem facing individuals at the moment of illness. The proposed system is used for the treatment of general health. In this system, the input is provided in text format, which will be </w:t>
-      </w:r>
-      <w:proofErr w:type="spellStart"/>
-      <w:r>
-        <w:rPr>
-          <w:rFonts w:ascii="Arial" w:hAnsi="Arial" w:cs="Arial"/>
-          <w:szCs w:val="24"/>
-        </w:rPr>
-        <w:t>analyzed</w:t>
-      </w:r>
-      <w:proofErr w:type="spellEnd"/>
-      <w:r>
-        <w:rPr>
-          <w:rFonts w:ascii="Arial" w:hAnsi="Arial" w:cs="Arial"/>
-          <w:szCs w:val="24"/>
-        </w:rPr>
-        <w:t xml:space="preserve"> by </w:t>
+        <w:t xml:space="preserve">A paper published in “Proceeding of the Fifth International Conference on Communication and Electronics System” in 2020 has proposed a “Health Care Counselling via voice bot using Multinomial Naïve Bayes Algorithm”. In this proposed System the voice based chatbot system is used to address the problem facing individuals at the moment of illness. The proposed system is used for the treatment of general health. In this system, the input is provided in text format, which will be analyzed by </w:t>
       </w:r>
       <w:r>
         <w:rPr>
@@ -9716,23 +9577,7 @@
           <w:rFonts w:ascii="Arial" w:hAnsi="Arial" w:cs="Arial"/>
           <w:szCs w:val="24"/>
         </w:rPr>
-        <w:t xml:space="preserve"> from that, data will be fetched from database and generates response to the user through voice as well as textual format. In this whole process Listener trainer function will </w:t>
-      </w:r>
-      <w:proofErr w:type="spellStart"/>
-      <w:r>
-        <w:rPr>
-          <w:rFonts w:ascii="Arial" w:hAnsi="Arial" w:cs="Arial"/>
-          <w:szCs w:val="24"/>
-        </w:rPr>
-        <w:t>analyze</w:t>
-      </w:r>
-      <w:proofErr w:type="spellEnd"/>
-      <w:r>
-        <w:rPr>
-          <w:rFonts w:ascii="Arial" w:hAnsi="Arial" w:cs="Arial"/>
-          <w:szCs w:val="24"/>
-        </w:rPr>
-        <w:t xml:space="preserve"> the text provided by user and split the text by tokenization and stemming process and with reference to the root word, data will be fetched from database and will be provided to the user.</w:t>
+        <w:t xml:space="preserve"> from that, data will be fetched from database and generates response to the user through voice as well as textual format. In this whole process Listener trainer function will analyze the text provided by user and split the text by tokenization and stemming process and with reference to the root word, data will be fetched from database and will be provided to the user.</w:t>
       </w:r>
       <w:sdt>
         <w:sdtPr>
@@ -9839,23 +9684,7 @@
           <w:rFonts w:ascii="Arial" w:hAnsi="Arial" w:cs="Arial"/>
           <w:szCs w:val="24"/>
         </w:rPr>
-        <w:t>The proposed paper, “a novel approach for medical assistance using trained chatbot” by researcher from “Muthoot Institute of Technology and Science-</w:t>
-      </w:r>
-      <w:proofErr w:type="spellStart"/>
-      <w:r>
-        <w:rPr>
-          <w:rFonts w:ascii="Arial" w:hAnsi="Arial" w:cs="Arial"/>
-          <w:szCs w:val="24"/>
-        </w:rPr>
-        <w:t>Varikoli</w:t>
-      </w:r>
-      <w:proofErr w:type="spellEnd"/>
-      <w:r>
-        <w:rPr>
-          <w:rFonts w:ascii="Arial" w:hAnsi="Arial" w:cs="Arial"/>
-          <w:szCs w:val="24"/>
-        </w:rPr>
-        <w:t xml:space="preserve">” aims to develop a trained chatbot using artificial intelligence that help people to identify treatment for the disease. In this planned model, artificial </w:t>
+        <w:t xml:space="preserve">The proposed paper, “a novel approach for medical assistance using trained chatbot” by researcher from “Muthoot Institute of Technology and Science-Varikoli” aims to develop a trained chatbot using artificial intelligence that help people to identify treatment for the disease. In this planned model, artificial </w:t>
       </w:r>
       <w:r>
         <w:rPr>
@@ -10476,21 +10305,7 @@
         <w:rPr>
           <w:rFonts w:cs="Arial"/>
         </w:rPr>
-        <w:t xml:space="preserve"> Chatbot using K-nearest </w:t>
-      </w:r>
-      <w:proofErr w:type="spellStart"/>
-      <w:r>
-        <w:rPr>
-          <w:rFonts w:cs="Arial"/>
-        </w:rPr>
-        <w:t>neighbor</w:t>
-      </w:r>
-      <w:proofErr w:type="spellEnd"/>
-      <w:r>
-        <w:rPr>
-          <w:rFonts w:cs="Arial"/>
-        </w:rPr>
-        <w:t xml:space="preserve"> algorithm</w:t>
+        <w:t xml:space="preserve"> Chatbot using K-nearest neighbor algorithm</w:t>
       </w:r>
       <w:bookmarkEnd w:id="33"/>
       <w:bookmarkEnd w:id="34"/>
@@ -10546,27 +10361,7 @@
           <w:bCs/>
           <w:szCs w:val="24"/>
         </w:rPr>
-        <w:t xml:space="preserve">K-nearest </w:t>
-      </w:r>
-      <w:proofErr w:type="spellStart"/>
-      <w:r>
-        <w:rPr>
-          <w:rFonts w:ascii="Arial" w:hAnsi="Arial" w:cs="Arial"/>
-          <w:b/>
-          <w:bCs/>
-          <w:szCs w:val="24"/>
-        </w:rPr>
-        <w:t>neighbor</w:t>
-      </w:r>
-      <w:proofErr w:type="spellEnd"/>
-      <w:r>
-        <w:rPr>
-          <w:rFonts w:ascii="Arial" w:hAnsi="Arial" w:cs="Arial"/>
-          <w:b/>
-          <w:bCs/>
-          <w:szCs w:val="24"/>
-        </w:rPr>
-        <w:t xml:space="preserve"> algorithm (KNN)</w:t>
+        <w:t>K-nearest neighbor algorithm (KNN)</w:t>
       </w:r>
       <w:r>
         <w:rPr>
@@ -11093,27 +10888,7 @@
           <w:szCs w:val="24"/>
           <w:shd w:val="clear" w:color="auto" w:fill="FFFFFF"/>
         </w:rPr>
-        <w:t xml:space="preserve">, AdaBoost, and K Nearest </w:t>
-      </w:r>
-      <w:proofErr w:type="spellStart"/>
-      <w:r>
-        <w:rPr>
-          <w:rFonts w:ascii="Arial" w:hAnsi="Arial" w:cs="Arial"/>
-          <w:color w:val="252525"/>
-          <w:szCs w:val="24"/>
-          <w:shd w:val="clear" w:color="auto" w:fill="FFFFFF"/>
-        </w:rPr>
-        <w:t>Neighbor</w:t>
-      </w:r>
-      <w:proofErr w:type="spellEnd"/>
-      <w:r>
-        <w:rPr>
-          <w:rFonts w:ascii="Arial" w:hAnsi="Arial" w:cs="Arial"/>
-          <w:color w:val="252525"/>
-          <w:szCs w:val="24"/>
-          <w:shd w:val="clear" w:color="auto" w:fill="FFFFFF"/>
-        </w:rPr>
-        <w:t xml:space="preserve"> </w:t>
+        <w:t xml:space="preserve">, AdaBoost, and K Nearest Neighbor </w:t>
       </w:r>
       <w:r>
         <w:rPr>
@@ -11413,19 +11188,11 @@
       <w:bookmarkStart w:id="46" w:name="_Toc53722786"/>
       <w:bookmarkStart w:id="47" w:name="_Toc53744868"/>
       <w:bookmarkStart w:id="48" w:name="_Toc71239568"/>
-      <w:proofErr w:type="spellStart"/>
       <w:r>
         <w:rPr>
           <w:rFonts w:cs="Arial"/>
         </w:rPr>
-        <w:t>Your.Md</w:t>
-      </w:r>
-      <w:proofErr w:type="spellEnd"/>
-      <w:r>
-        <w:rPr>
-          <w:rFonts w:cs="Arial"/>
-        </w:rPr>
-        <w:t xml:space="preserve"> web application and Android Application</w:t>
+        <w:t>Your.Md web application and Android Application</w:t>
       </w:r>
       <w:bookmarkEnd w:id="46"/>
       <w:bookmarkEnd w:id="47"/>
@@ -11650,23 +11417,7 @@
           <w:sz w:val="24"/>
           <w:szCs w:val="24"/>
         </w:rPr>
-        <w:t xml:space="preserve">:- </w:t>
-      </w:r>
-      <w:proofErr w:type="spellStart"/>
-      <w:r>
-        <w:rPr>
-          <w:sz w:val="24"/>
-          <w:szCs w:val="24"/>
-        </w:rPr>
-        <w:t>Your.Md</w:t>
-      </w:r>
-      <w:proofErr w:type="spellEnd"/>
-      <w:r>
-        <w:rPr>
-          <w:sz w:val="24"/>
-          <w:szCs w:val="24"/>
-        </w:rPr>
-        <w:t xml:space="preserve"> Application</w:t>
+        <w:t>:- Your.Md Application</w:t>
       </w:r>
       <w:bookmarkEnd w:id="49"/>
       <w:bookmarkEnd w:id="50"/>
@@ -11683,19 +11434,11 @@
       <w:bookmarkStart w:id="51" w:name="_Toc53722787"/>
       <w:bookmarkStart w:id="52" w:name="_Toc53744869"/>
       <w:bookmarkStart w:id="53" w:name="_Toc71239569"/>
-      <w:proofErr w:type="spellStart"/>
       <w:r>
         <w:rPr>
           <w:rFonts w:cs="Arial"/>
         </w:rPr>
-        <w:t>Youper</w:t>
-      </w:r>
-      <w:proofErr w:type="spellEnd"/>
-      <w:r>
-        <w:rPr>
-          <w:rFonts w:cs="Arial"/>
-        </w:rPr>
-        <w:t xml:space="preserve"> mobile and android application</w:t>
+        <w:t>Youper mobile and android application</w:t>
       </w:r>
       <w:bookmarkEnd w:id="51"/>
       <w:bookmarkEnd w:id="52"/>
@@ -11721,21 +11464,12 @@
           <w:szCs w:val="24"/>
         </w:rPr>
       </w:pPr>
-      <w:proofErr w:type="spellStart"/>
       <w:r>
         <w:rPr>
           <w:rFonts w:ascii="Arial" w:eastAsia="Arial" w:hAnsi="Arial"/>
           <w:szCs w:val="24"/>
         </w:rPr>
-        <w:t>Youper</w:t>
-      </w:r>
-      <w:proofErr w:type="spellEnd"/>
-      <w:r>
-        <w:rPr>
-          <w:rFonts w:ascii="Arial" w:eastAsia="Arial" w:hAnsi="Arial"/>
-          <w:szCs w:val="24"/>
-        </w:rPr>
-        <w:t xml:space="preserve"> is also a mobile application as well as web application which is developed to remove anxiety and remove depression. They claim that this application is emotional health assistant. They uses Artificial Intelligence (AI) to provide various therapy to fit the needs of user. The other function of this application is same as the function of Your.MD application. This application has helped millions of people to fight against depression.</w:t>
+        <w:t>Youper is also a mobile application as well as web application which is developed to remove anxiety and remove depression. They claim that this application is emotional health assistant. They uses Artificial Intelligence (AI) to provide various therapy to fit the needs of user. The other function of this application is same as the function of Your.MD application. This application has helped millions of people to fight against depression.</w:t>
       </w:r>
       <w:sdt>
         <w:sdtPr>
@@ -11929,23 +11663,7 @@
           <w:sz w:val="24"/>
           <w:szCs w:val="24"/>
         </w:rPr>
-        <w:t xml:space="preserve">:- </w:t>
-      </w:r>
-      <w:proofErr w:type="spellStart"/>
-      <w:r>
-        <w:rPr>
-          <w:sz w:val="24"/>
-          <w:szCs w:val="24"/>
-        </w:rPr>
-        <w:t>Youper</w:t>
-      </w:r>
-      <w:proofErr w:type="spellEnd"/>
-      <w:r>
-        <w:rPr>
-          <w:sz w:val="24"/>
-          <w:szCs w:val="24"/>
-        </w:rPr>
-        <w:t xml:space="preserve"> Web Application</w:t>
+        <w:t>:- Youper Web Application</w:t>
       </w:r>
       <w:bookmarkEnd w:id="54"/>
       <w:bookmarkEnd w:id="55"/>
@@ -12107,23 +11825,7 @@
           <w:rFonts w:ascii="Arial" w:hAnsi="Arial" w:cs="Arial"/>
           <w:szCs w:val="24"/>
         </w:rPr>
-        <w:t xml:space="preserve"> model, more advanced Artificial Intelligence chatbot system which can store old conversation and </w:t>
-      </w:r>
-      <w:proofErr w:type="spellStart"/>
-      <w:r>
-        <w:rPr>
-          <w:rFonts w:ascii="Arial" w:hAnsi="Arial" w:cs="Arial"/>
-          <w:szCs w:val="24"/>
-        </w:rPr>
-        <w:t>analyze</w:t>
-      </w:r>
-      <w:proofErr w:type="spellEnd"/>
-      <w:r>
-        <w:rPr>
-          <w:rFonts w:ascii="Arial" w:hAnsi="Arial" w:cs="Arial"/>
-          <w:szCs w:val="24"/>
-        </w:rPr>
-        <w:t xml:space="preserve"> them to give more relevant answer to the query, can be developed where other methods are used to develop simple conversational chatbot system that can answer the query according to the trained data sets. Similarly, three common deep learning classifiers, namely Hierarchical Attention Network</w:t>
+        <w:t xml:space="preserve"> model, more advanced Artificial Intelligence chatbot system which can store old conversation and analyze them to give more relevant answer to the query, can be developed where other methods are used to develop simple conversational chatbot system that can answer the query according to the trained data sets. Similarly, three common deep learning classifiers, namely Hierarchical Attention Network</w:t>
       </w:r>
       <w:r>
         <w:rPr>
@@ -12579,6 +12281,15 @@
     </w:p>
     <w:p>
       <w:pPr>
+        <w:jc w:val="both"/>
+        <w:rPr>
+          <w:rFonts w:ascii="Arial" w:eastAsia="Arial" w:hAnsi="Arial" w:cs="Arial"/>
+          <w:szCs w:val="24"/>
+        </w:rPr>
+      </w:pPr>
+    </w:p>
+    <w:p>
+      <w:pPr>
         <w:pStyle w:val="Heading2"/>
         <w:rPr>
           <w:rFonts w:eastAsia="Arial"/>
@@ -12589,6 +12300,7 @@
         <w:rPr>
           <w:rFonts w:eastAsia="Arial"/>
         </w:rPr>
+        <w:lastRenderedPageBreak/>
         <w:t>Data Dictionary</w:t>
       </w:r>
       <w:bookmarkEnd w:id="68"/>
@@ -12745,7 +12457,6 @@
               <w:rPr>
                 <w:lang w:val="en-US"/>
               </w:rPr>
-              <w:lastRenderedPageBreak/>
               <w:t>Patient ID</w:t>
             </w:r>
           </w:p>
@@ -13997,6 +13708,7 @@
         <w:rPr>
           <w:lang w:val="en-US"/>
         </w:rPr>
+        <w:lastRenderedPageBreak/>
         <w:t>Appointment Data Dictionary</w:t>
       </w:r>
       <w:bookmarkEnd w:id="71"/>
@@ -14178,14 +13890,7 @@
               <w:rPr>
                 <w:lang w:val="en-US"/>
               </w:rPr>
-              <w:t xml:space="preserve">A unique identifier </w:t>
-            </w:r>
-            <w:r>
-              <w:rPr>
-                <w:lang w:val="en-US"/>
-              </w:rPr>
-              <w:lastRenderedPageBreak/>
-              <w:t xml:space="preserve">for Appointment </w:t>
+              <w:t xml:space="preserve">A unique identifier for Appointment </w:t>
             </w:r>
           </w:p>
         </w:tc>
@@ -14210,7 +13915,6 @@
               <w:rPr>
                 <w:lang w:val="en-US"/>
               </w:rPr>
-              <w:lastRenderedPageBreak/>
               <w:t>Integer (8)</w:t>
             </w:r>
           </w:p>
@@ -14236,14 +13940,7 @@
               <w:rPr>
                 <w:lang w:val="en-US"/>
               </w:rPr>
-              <w:t xml:space="preserve">Index Yes (No </w:t>
-            </w:r>
-            <w:r>
-              <w:rPr>
-                <w:lang w:val="en-US"/>
-              </w:rPr>
-              <w:lastRenderedPageBreak/>
-              <w:t>Duplicates)</w:t>
+              <w:t>Index Yes (No Duplicates)</w:t>
             </w:r>
           </w:p>
         </w:tc>
@@ -14270,7 +13967,6 @@
               <w:rPr>
                 <w:lang w:val="en-US"/>
               </w:rPr>
-              <w:lastRenderedPageBreak/>
               <w:t xml:space="preserve">Appointment Date </w:t>
             </w:r>
           </w:p>
@@ -15051,6 +14747,7 @@
       </w:pPr>
       <w:bookmarkStart w:id="74" w:name="_Toc175175432"/>
       <w:r>
+        <w:lastRenderedPageBreak/>
         <w:t>1. Look and Feel Requirements</w:t>
       </w:r>
       <w:bookmarkEnd w:id="74"/>
@@ -15077,7 +14774,6 @@
       </w:pPr>
       <w:bookmarkStart w:id="75" w:name="_Toc175175433"/>
       <w:r>
-        <w:lastRenderedPageBreak/>
         <w:t>2. Usability and Humanity Requirements</w:t>
       </w:r>
       <w:bookmarkEnd w:id="75"/>
@@ -15277,6 +14973,7 @@
       </w:pPr>
       <w:bookmarkStart w:id="81" w:name="_Toc175175439"/>
       <w:r>
+        <w:lastRenderedPageBreak/>
         <w:t>8. Legal Requirements</w:t>
       </w:r>
       <w:bookmarkEnd w:id="81"/>
@@ -15307,7 +15004,6 @@
       <w:bookmarkStart w:id="83" w:name="_Toc175175440"/>
       <w:bookmarkEnd w:id="82"/>
       <w:r>
-        <w:lastRenderedPageBreak/>
         <w:t>Usability</w:t>
       </w:r>
       <w:r>
@@ -15472,6 +15168,7 @@
       </w:pPr>
       <w:bookmarkStart w:id="86" w:name="_Toc175175441"/>
       <w:r>
+        <w:lastRenderedPageBreak/>
         <w:t>Overall use case Diagram</w:t>
       </w:r>
       <w:bookmarkEnd w:id="86"/>
@@ -15712,7 +15409,6 @@
                 <w:szCs w:val="24"/>
               </w:rPr>
             </w:pPr>
-            <w:proofErr w:type="spellStart"/>
             <w:r>
               <w:rPr>
                 <w:rFonts w:ascii="Arial" w:hAnsi="Arial" w:cs="Arial"/>
@@ -15722,7 +15418,6 @@
               </w:rPr>
               <w:t>MoSCoW</w:t>
             </w:r>
-            <w:proofErr w:type="spellEnd"/>
           </w:p>
         </w:tc>
       </w:tr>
@@ -15934,7 +15629,15 @@
                 <w:rFonts w:ascii="Arial" w:eastAsia="Arial" w:hAnsi="Arial" w:cs="Arial"/>
                 <w:szCs w:val="24"/>
               </w:rPr>
-              <w:t>and special characters in password.</w:t>
+              <w:t xml:space="preserve">and special characters in </w:t>
+            </w:r>
+            <w:r>
+              <w:rPr>
+                <w:rFonts w:ascii="Arial" w:eastAsia="Arial" w:hAnsi="Arial" w:cs="Arial"/>
+                <w:szCs w:val="24"/>
+              </w:rPr>
+              <w:lastRenderedPageBreak/>
+              <w:t>password.</w:t>
             </w:r>
           </w:p>
         </w:tc>
@@ -15956,6 +15659,7 @@
                 <w:rFonts w:ascii="Arial" w:hAnsi="Arial" w:cs="Arial"/>
                 <w:szCs w:val="24"/>
               </w:rPr>
+              <w:lastRenderedPageBreak/>
               <w:t xml:space="preserve"> Must have</w:t>
             </w:r>
           </w:p>
@@ -16658,20 +16362,12 @@
         </w:rPr>
       </w:pPr>
       <w:bookmarkStart w:id="98" w:name="_Toc175175445"/>
-      <w:proofErr w:type="spellStart"/>
       <w:r>
         <w:rPr>
           <w:lang w:val="en-US" w:eastAsia="en-US"/>
         </w:rPr>
         <w:lastRenderedPageBreak/>
-        <w:t>WireFrame</w:t>
-      </w:r>
-      <w:proofErr w:type="spellEnd"/>
-      <w:r>
-        <w:rPr>
-          <w:lang w:val="en-US" w:eastAsia="en-US"/>
-        </w:rPr>
-        <w:t xml:space="preserve"> of U</w:t>
+        <w:t>WireFrame of U</w:t>
       </w:r>
       <w:r>
         <w:rPr>
@@ -16895,19 +16591,11 @@
         </w:rPr>
       </w:pPr>
       <w:bookmarkStart w:id="101" w:name="_Toc175175446"/>
-      <w:proofErr w:type="spellStart"/>
       <w:r>
         <w:rPr>
           <w:lang w:val="en-US" w:eastAsia="en-US"/>
         </w:rPr>
-        <w:t>WireFrame</w:t>
-      </w:r>
-      <w:proofErr w:type="spellEnd"/>
-      <w:r>
-        <w:rPr>
-          <w:lang w:val="en-US" w:eastAsia="en-US"/>
-        </w:rPr>
-        <w:t xml:space="preserve"> of U</w:t>
+        <w:t>WireFrame of U</w:t>
       </w:r>
       <w:r>
         <w:rPr>
@@ -16942,7 +16630,7 @@
           <w:szCs w:val="24"/>
         </w:rPr>
         <w:drawing>
-          <wp:inline distT="0" distB="0" distL="0" distR="0" wp14:anchorId="3EB03D59" wp14:editId="1C1739B9">
+          <wp:inline distT="0" distB="0" distL="0" distR="0" wp14:anchorId="3EB03D59" wp14:editId="24A77FBC">
             <wp:extent cx="5034499" cy="3657600"/>
             <wp:effectExtent l="0" t="0" r="0" b="0"/>
             <wp:docPr id="21" name="Picture 21" descr="Graphical user interface&#10;&#10;Description automatically generated"/>
@@ -17301,7 +16989,6 @@
                 <w:szCs w:val="24"/>
               </w:rPr>
             </w:pPr>
-            <w:proofErr w:type="spellStart"/>
             <w:r>
               <w:rPr>
                 <w:rFonts w:ascii="Arial" w:hAnsi="Arial" w:cs="Arial"/>
@@ -17311,7 +16998,6 @@
               </w:rPr>
               <w:t>MoSCoW</w:t>
             </w:r>
-            <w:proofErr w:type="spellEnd"/>
           </w:p>
         </w:tc>
       </w:tr>
@@ -18710,7 +18396,6 @@
                 <w:szCs w:val="24"/>
               </w:rPr>
             </w:pPr>
-            <w:proofErr w:type="spellStart"/>
             <w:r>
               <w:rPr>
                 <w:rFonts w:ascii="Arial" w:hAnsi="Arial" w:cs="Arial"/>
@@ -18720,7 +18405,6 @@
               </w:rPr>
               <w:t>MoSCoW</w:t>
             </w:r>
-            <w:proofErr w:type="spellEnd"/>
           </w:p>
         </w:tc>
       </w:tr>
@@ -19544,7 +19228,7 @@
           <w:szCs w:val="24"/>
         </w:rPr>
         <w:drawing>
-          <wp:inline distT="0" distB="0" distL="0" distR="0" wp14:anchorId="12BAAA41" wp14:editId="1BB8D02E">
+          <wp:inline distT="0" distB="0" distL="0" distR="0" wp14:anchorId="12BAAA41" wp14:editId="18703B81">
             <wp:extent cx="5943600" cy="4592955"/>
             <wp:effectExtent l="0" t="0" r="0" b="0"/>
             <wp:docPr id="26" name="Picture 26" descr="Diagram&#10;&#10;Description automatically generated"/>
@@ -19742,7 +19426,7 @@
           <w:szCs w:val="24"/>
         </w:rPr>
         <w:drawing>
-          <wp:inline distT="0" distB="0" distL="0" distR="0" wp14:anchorId="22BDF7A1" wp14:editId="75D8DD90">
+          <wp:inline distT="0" distB="0" distL="0" distR="0" wp14:anchorId="22BDF7A1" wp14:editId="47295A0B">
             <wp:extent cx="5943600" cy="4592955"/>
             <wp:effectExtent l="0" t="0" r="0" b="0"/>
             <wp:docPr id="59" name="Picture 59" descr="Graphical user interface, text&#10;&#10;Description automatically generated"/>
@@ -20351,17 +20035,8 @@
           <w:rFonts w:ascii="Arial" w:hAnsi="Arial" w:cs="Arial"/>
           <w:lang w:val="en-AU"/>
         </w:rPr>
-        <w:t xml:space="preserve">Tools: Webpack, Babel, </w:t>
-      </w:r>
-      <w:proofErr w:type="spellStart"/>
-      <w:r>
-        <w:rPr>
-          <w:rFonts w:ascii="Arial" w:hAnsi="Arial" w:cs="Arial"/>
-          <w:lang w:val="en-AU"/>
-        </w:rPr>
-        <w:t>npm</w:t>
-      </w:r>
-      <w:proofErr w:type="spellEnd"/>
+        <w:t>Tools: Webpack, Babel, npm</w:t>
+      </w:r>
     </w:p>
     <w:p>
       <w:pPr>
@@ -20564,23 +20239,7 @@
           <w:lang w:val="en-AU"/>
         </w:rPr>
         <w:lastRenderedPageBreak/>
-        <w:t xml:space="preserve">NLP: </w:t>
-      </w:r>
-      <w:proofErr w:type="spellStart"/>
-      <w:r>
-        <w:rPr>
-          <w:rFonts w:ascii="Arial" w:hAnsi="Arial" w:cs="Arial"/>
-          <w:lang w:val="en-AU"/>
-        </w:rPr>
-        <w:t>SpacCY</w:t>
-      </w:r>
-      <w:proofErr w:type="spellEnd"/>
-      <w:r>
-        <w:rPr>
-          <w:rFonts w:ascii="Arial" w:hAnsi="Arial" w:cs="Arial"/>
-          <w:lang w:val="en-AU"/>
-        </w:rPr>
-        <w:t>, TensorFlow</w:t>
+        <w:t>NLP: SpacCY, TensorFlow</w:t>
       </w:r>
     </w:p>
     <w:p>
@@ -21194,15 +20853,7 @@
         <w:fldChar w:fldCharType="end"/>
       </w:r>
       <w:r>
-        <w:t xml:space="preserve">: </w:t>
-      </w:r>
-      <w:proofErr w:type="spellStart"/>
-      <w:r>
-        <w:t>Miscellanous</w:t>
-      </w:r>
-      <w:proofErr w:type="spellEnd"/>
-      <w:r>
-        <w:t xml:space="preserve"> Cost Breakdown</w:t>
+        <w:t>: Miscellanous Cost Breakdown</w:t>
       </w:r>
       <w:bookmarkEnd w:id="138"/>
     </w:p>
@@ -23097,7 +22748,6 @@
               </w:rPr>
               <w:t xml:space="preserve">1. </w:t>
             </w:r>
-            <w:proofErr w:type="spellStart"/>
             <w:r>
               <w:rPr>
                 <w:rFonts w:ascii="Arial" w:hAnsi="Arial" w:cs="Arial"/>
@@ -23105,17 +22755,7 @@
                 <w:bCs/>
                 <w:color w:val="00B0F0"/>
               </w:rPr>
-              <w:t>Kickoff</w:t>
-            </w:r>
-            <w:proofErr w:type="spellEnd"/>
-            <w:r>
-              <w:rPr>
-                <w:rFonts w:ascii="Arial" w:hAnsi="Arial" w:cs="Arial"/>
-                <w:b/>
-                <w:bCs/>
-                <w:color w:val="00B0F0"/>
-              </w:rPr>
-              <w:t xml:space="preserve"> Meeting</w:t>
+              <w:t>Kickoff Meeting</w:t>
             </w:r>
           </w:p>
         </w:tc>

</xml_diff>

<commit_message>
Technical documentation and user manual added with test cases
</commit_message>
<xml_diff>
--- a/Reports/Final Documentation.docx
+++ b/Reports/Final Documentation.docx
@@ -16630,7 +16630,7 @@
           <w:szCs w:val="24"/>
         </w:rPr>
         <w:drawing>
-          <wp:inline distT="0" distB="0" distL="0" distR="0" wp14:anchorId="3EB03D59" wp14:editId="24A77FBC">
+          <wp:inline distT="0" distB="0" distL="0" distR="0" wp14:anchorId="3EB03D59" wp14:editId="014027B2">
             <wp:extent cx="5034499" cy="3657600"/>
             <wp:effectExtent l="0" t="0" r="0" b="0"/>
             <wp:docPr id="21" name="Picture 21" descr="Graphical user interface&#10;&#10;Description automatically generated"/>
@@ -19228,7 +19228,7 @@
           <w:szCs w:val="24"/>
         </w:rPr>
         <w:drawing>
-          <wp:inline distT="0" distB="0" distL="0" distR="0" wp14:anchorId="12BAAA41" wp14:editId="18703B81">
+          <wp:inline distT="0" distB="0" distL="0" distR="0" wp14:anchorId="12BAAA41" wp14:editId="35726958">
             <wp:extent cx="5943600" cy="4592955"/>
             <wp:effectExtent l="0" t="0" r="0" b="0"/>
             <wp:docPr id="26" name="Picture 26" descr="Diagram&#10;&#10;Description automatically generated"/>
@@ -19426,7 +19426,7 @@
           <w:szCs w:val="24"/>
         </w:rPr>
         <w:drawing>
-          <wp:inline distT="0" distB="0" distL="0" distR="0" wp14:anchorId="22BDF7A1" wp14:editId="47295A0B">
+          <wp:inline distT="0" distB="0" distL="0" distR="0" wp14:anchorId="22BDF7A1" wp14:editId="4FC0E087">
             <wp:extent cx="5943600" cy="4592955"/>
             <wp:effectExtent l="0" t="0" r="0" b="0"/>
             <wp:docPr id="59" name="Picture 59" descr="Graphical user interface, text&#10;&#10;Description automatically generated"/>
@@ -28898,6 +28898,48 @@
           <w:bCs/>
         </w:rPr>
       </w:pPr>
+      <w:r>
+        <w:rPr>
+          <w:rFonts w:ascii="Arial" w:hAnsi="Arial" w:cs="Arial"/>
+          <w:b/>
+          <w:bCs/>
+        </w:rPr>
+        <w:drawing>
+          <wp:inline distT="0" distB="0" distL="0" distR="0" wp14:anchorId="216157EF" wp14:editId="6550021F">
+            <wp:extent cx="5731510" cy="2738120"/>
+            <wp:effectExtent l="0" t="0" r="2540" b="5080"/>
+            <wp:docPr id="1623679686" name="Picture 1" descr="A screenshot of a computer&#10;&#10;Description automatically generated"/>
+            <wp:cNvGraphicFramePr>
+              <a:graphicFrameLocks xmlns:a="http://schemas.openxmlformats.org/drawingml/2006/main" noChangeAspect="1"/>
+            </wp:cNvGraphicFramePr>
+            <a:graphic xmlns:a="http://schemas.openxmlformats.org/drawingml/2006/main">
+              <a:graphicData uri="http://schemas.openxmlformats.org/drawingml/2006/picture">
+                <pic:pic xmlns:pic="http://schemas.openxmlformats.org/drawingml/2006/picture">
+                  <pic:nvPicPr>
+                    <pic:cNvPr id="1623679686" name="Picture 1" descr="A screenshot of a computer&#10;&#10;Description automatically generated"/>
+                    <pic:cNvPicPr/>
+                  </pic:nvPicPr>
+                  <pic:blipFill>
+                    <a:blip r:embed="rId36"/>
+                    <a:stretch>
+                      <a:fillRect/>
+                    </a:stretch>
+                  </pic:blipFill>
+                  <pic:spPr>
+                    <a:xfrm>
+                      <a:off x="0" y="0"/>
+                      <a:ext cx="5731510" cy="2738120"/>
+                    </a:xfrm>
+                    <a:prstGeom prst="rect">
+                      <a:avLst/>
+                    </a:prstGeom>
+                  </pic:spPr>
+                </pic:pic>
+              </a:graphicData>
+            </a:graphic>
+          </wp:inline>
+        </w:drawing>
+      </w:r>
     </w:p>
     <w:sectPr>
       <w:pgSz w:w="11906" w:h="16838"/>

</xml_diff>